<commit_message>
locacarros alterado etapa 2
</commit_message>
<xml_diff>
--- a/locacarros/INF01127 - Definição do negócio.docx
+++ b/locacarros/INF01127 - Definição do negócio.docx
@@ -217,7 +217,6 @@
       <w:pPr>
         <w:contextualSpacing w:val="0"/>
         <w:jc w:val="both"/>
-        <w:rPr/>
       </w:pPr>
       <w:r>
         <w:rPr>
@@ -231,8 +230,984 @@
         <w:contextualSpacing w:val="0"/>
         <w:jc w:val="both"/>
       </w:pPr>
-      <w:bookmarkStart w:id="1" w:colFirst="0" w:name="h.wizlkawergjq" w:colLast="0"/>
+      <w:bookmarkStart w:id="1" w:colFirst="0" w:name="h.sp0fo5eg9cy7" w:colLast="0"/>
       <w:bookmarkEnd w:id="1"/>
+      <w:r>
+        <w:rPr>
+          <w:rtl w:val="0"/>
+        </w:rPr>
+        <w:t xml:space="preserve">INÍCIO das Alterações para Etapa 2 (destacadas em verde)</w:t>
+      </w:r>
+    </w:p>
+    <w:p>
+      <w:pPr>
+        <w:pStyle w:val="Heading1"/>
+        <w:keepNext w:val="1"/>
+        <w:keepLines w:val="1"/>
+        <w:spacing w:lineRule="auto" w:before="200"/>
+        <w:contextualSpacing w:val="0"/>
+        <w:jc w:val="both"/>
+        <w:rPr/>
+      </w:pPr>
+      <w:bookmarkStart w:id="2" w:colFirst="0" w:name="h.vm46gng4gb4k" w:colLast="0"/>
+      <w:bookmarkEnd w:id="2"/>
+      <w:r>
+        <w:rPr>
+          <w:rtl w:val="0"/>
+        </w:rPr>
+        <w:t xml:space="preserve">Requisitos para o </w:t>
+      </w:r>
+      <w:r>
+        <w:rPr>
+          <w:rtl w:val="0"/>
+        </w:rPr>
+        <w:t xml:space="preserve">Sistema de apoio</w:t>
+      </w:r>
+      <w:r>
+        <w:rPr>
+          <w:rtl w:val="0"/>
+        </w:rPr>
+      </w:r>
+    </w:p>
+    <w:p>
+      <w:pPr>
+        <w:ind w:firstLine="720"/>
+        <w:contextualSpacing w:val="0"/>
+        <w:jc w:val="both"/>
+        <w:rPr/>
+      </w:pPr>
+      <w:r>
+        <w:rPr>
+          <w:rtl w:val="0"/>
+        </w:rPr>
+      </w:r>
+    </w:p>
+    <w:p>
+      <w:pPr>
+        <w:contextualSpacing w:val="0"/>
+        <w:jc w:val="both"/>
+      </w:pPr>
+      <w:r>
+        <w:rPr>
+          <w:rtl w:val="0"/>
+        </w:rPr>
+        <w:t xml:space="preserve">8. O sistema deve permitir a quitação de uma fatura paga pelo cliente, contendo as seguintes informações: número da fatura, data de vencimento, data de pagamento, valor total pago, </w:t>
+      </w:r>
+      <w:r>
+        <w:rPr>
+          <w:strike w:val="1"/>
+          <w:color w:val="58b442"/>
+          <w:rtl w:val="0"/>
+        </w:rPr>
+        <w:t xml:space="preserve">juros e </w:t>
+      </w:r>
+      <w:r>
+        <w:rPr>
+          <w:rtl w:val="0"/>
+        </w:rPr>
+        <w:t xml:space="preserve">multa</w:t>
+      </w:r>
+      <w:r>
+        <w:rPr>
+          <w:color w:val="58b442"/>
+          <w:rtl w:val="0"/>
+        </w:rPr>
+        <w:t xml:space="preserve"> e indenização</w:t>
+      </w:r>
+      <w:r>
+        <w:rPr>
+          <w:rtl w:val="0"/>
+        </w:rPr>
+        <w:t xml:space="preserve">.</w:t>
+      </w:r>
+    </w:p>
+    <w:p>
+      <w:pPr>
+        <w:contextualSpacing w:val="0"/>
+        <w:jc w:val="both"/>
+      </w:pPr>
+      <w:r>
+        <w:rPr>
+          <w:rtl w:val="0"/>
+        </w:rPr>
+        <w:t xml:space="preserve">12. O sistema deve permitir a inclusão, alteração e remoção dos seguintes atributos:</w:t>
+      </w:r>
+    </w:p>
+    <w:p>
+      <w:pPr>
+        <w:numPr>
+          <w:ilvl w:val="1"/>
+          <w:numId w:val="4"/>
+        </w:numPr>
+        <w:ind w:left="1440" w:hanging="359"/>
+        <w:contextualSpacing w:val="1"/>
+        <w:jc w:val="both"/>
+        <w:rPr/>
+      </w:pPr>
+      <w:r>
+        <w:rPr>
+          <w:rtl w:val="0"/>
+        </w:rPr>
+        <w:t xml:space="preserve">Atributos de clientes: nome, tipo de pessoa (física ou jurídica), CPF ou CNPJ, data de nascimento (campo ignorado para pessoa jurídica), endereço, cidade, estado, telefone</w:t>
+      </w:r>
+      <w:r>
+        <w:rPr>
+          <w:color w:val="58b442"/>
+          <w:rtl w:val="0"/>
+        </w:rPr>
+        <w:t xml:space="preserve">,</w:t>
+      </w:r>
+      <w:r>
+        <w:rPr>
+          <w:strike w:val="1"/>
+          <w:color w:val="58b442"/>
+          <w:rtl w:val="0"/>
+        </w:rPr>
+        <w:t xml:space="preserve"> e</w:t>
+      </w:r>
+      <w:r>
+        <w:rPr>
+          <w:rtl w:val="0"/>
+        </w:rPr>
+        <w:t xml:space="preserve"> email</w:t>
+      </w:r>
+      <w:r>
+        <w:rPr>
+          <w:color w:val="58b442"/>
+          <w:rtl w:val="0"/>
+        </w:rPr>
+        <w:t xml:space="preserve"> e senha</w:t>
+      </w:r>
+      <w:r>
+        <w:rPr>
+          <w:rtl w:val="0"/>
+        </w:rPr>
+        <w:t xml:space="preserve">.</w:t>
+      </w:r>
+    </w:p>
+    <w:p>
+      <w:pPr>
+        <w:numPr>
+          <w:ilvl w:val="1"/>
+          <w:numId w:val="4"/>
+        </w:numPr>
+        <w:ind w:left="1440" w:hanging="359"/>
+        <w:contextualSpacing w:val="1"/>
+        <w:jc w:val="both"/>
+        <w:rPr/>
+      </w:pPr>
+      <w:r>
+        <w:rPr>
+          <w:rtl w:val="0"/>
+        </w:rPr>
+        <w:t xml:space="preserve">Atributos de categorias de carros: código da categoria, descrição da categoria, preço locação por km livre, preço base da locação por km rodado, preço do km rodado e quantidade de carros disponível para cada categoria. Podem existir veículos de diferentes anos e modelos numa mesma categoria.</w:t>
+      </w:r>
+    </w:p>
+    <w:p>
+      <w:pPr>
+        <w:numPr>
+          <w:ilvl w:val="1"/>
+          <w:numId w:val="4"/>
+        </w:numPr>
+        <w:ind w:left="1440" w:hanging="359"/>
+        <w:contextualSpacing w:val="1"/>
+        <w:jc w:val="both"/>
+        <w:rPr/>
+      </w:pPr>
+      <w:r>
+        <w:rPr>
+          <w:rtl w:val="0"/>
+        </w:rPr>
+        <w:t xml:space="preserve">Atributos de veículos: placa, código da categoria, fabricante, marca, ano,  modelo, sede atual (se estiver locado, deve-se considerar a sede onde foi retirado) e situção (disponível, reservado ou locado).</w:t>
+      </w:r>
+    </w:p>
+    <w:p>
+      <w:pPr>
+        <w:numPr>
+          <w:ilvl w:val="1"/>
+          <w:numId w:val="4"/>
+        </w:numPr>
+        <w:ind w:left="1440" w:hanging="359"/>
+        <w:contextualSpacing w:val="1"/>
+        <w:jc w:val="both"/>
+        <w:rPr/>
+      </w:pPr>
+      <w:r>
+        <w:rPr>
+          <w:rtl w:val="0"/>
+        </w:rPr>
+        <w:t xml:space="preserve">Atributos de funcionários da locadora: nome, matrícula, sede, função (vendedor,administrador)</w:t>
+      </w:r>
+      <w:r>
+        <w:rPr>
+          <w:color w:val="58b442"/>
+          <w:rtl w:val="0"/>
+        </w:rPr>
+        <w:t xml:space="preserve">,</w:t>
+      </w:r>
+      <w:r>
+        <w:rPr>
+          <w:strike w:val="1"/>
+          <w:color w:val="58b442"/>
+          <w:rtl w:val="0"/>
+        </w:rPr>
+        <w:t xml:space="preserve"> e</w:t>
+      </w:r>
+      <w:r>
+        <w:rPr>
+          <w:rtl w:val="0"/>
+        </w:rPr>
+        <w:t xml:space="preserve"> telefone</w:t>
+      </w:r>
+      <w:r>
+        <w:rPr>
+          <w:color w:val="58b442"/>
+          <w:rtl w:val="0"/>
+        </w:rPr>
+        <w:t xml:space="preserve"> e senha</w:t>
+      </w:r>
+      <w:r>
+        <w:rPr>
+          <w:rtl w:val="0"/>
+        </w:rPr>
+        <w:t xml:space="preserve">.</w:t>
+      </w:r>
+    </w:p>
+    <w:p>
+      <w:pPr>
+        <w:contextualSpacing w:val="0"/>
+        <w:jc w:val="both"/>
+      </w:pPr>
+      <w:r>
+        <w:rPr>
+          <w:rtl w:val="0"/>
+        </w:rPr>
+      </w:r>
+    </w:p>
+    <w:p>
+      <w:pPr>
+        <w:contextualSpacing w:val="0"/>
+        <w:rPr/>
+      </w:pPr>
+      <w:r>
+        <w:rPr>
+          <w:rtl w:val="0"/>
+        </w:rPr>
+      </w:r>
+    </w:p>
+    <w:p>
+      <w:pPr>
+        <w:pStyle w:val="Heading1"/>
+        <w:keepNext w:val="1"/>
+        <w:keepLines w:val="1"/>
+        <w:spacing w:lineRule="auto" w:before="200"/>
+        <w:contextualSpacing w:val="0"/>
+        <w:rPr/>
+      </w:pPr>
+      <w:bookmarkStart w:id="3" w:colFirst="0" w:name="h.rfsjmeo1iqkp" w:colLast="0"/>
+      <w:bookmarkEnd w:id="3"/>
+      <w:r>
+        <w:rPr>
+          <w:rtl w:val="0"/>
+        </w:rPr>
+        <w:t xml:space="preserve">Formas de pesquisa, visualização</w:t>
+      </w:r>
+      <w:r>
+        <w:rPr>
+          <w:rtl w:val="0"/>
+        </w:rPr>
+        <w:t xml:space="preserve"> e geração de relatórios</w:t>
+      </w:r>
+    </w:p>
+    <w:p>
+      <w:pPr>
+        <w:contextualSpacing w:val="0"/>
+        <w:rPr/>
+      </w:pPr>
+      <w:r>
+        <w:rPr>
+          <w:rtl w:val="0"/>
+        </w:rPr>
+      </w:r>
+    </w:p>
+    <w:p>
+      <w:pPr>
+        <w:ind w:firstLine="720"/>
+        <w:contextualSpacing w:val="0"/>
+        <w:jc w:val="both"/>
+        <w:rPr/>
+      </w:pPr>
+      <w:r>
+        <w:rPr>
+          <w:rtl w:val="0"/>
+        </w:rPr>
+        <w:t xml:space="preserve">O sistema deve, ainda, possibilitar a geração dos seguintes relatórios</w:t>
+      </w:r>
+    </w:p>
+    <w:p>
+      <w:pPr>
+        <w:ind w:firstLine="720"/>
+        <w:contextualSpacing w:val="0"/>
+        <w:jc w:val="both"/>
+        <w:rPr/>
+      </w:pPr>
+      <w:r>
+        <w:rPr>
+          <w:rtl w:val="0"/>
+        </w:rPr>
+        <w:t xml:space="preserve">- </w:t>
+      </w:r>
+      <w:r>
+        <w:rPr>
+          <w:color w:val="58b442"/>
+          <w:rtl w:val="0"/>
+        </w:rPr>
+        <w:t xml:space="preserve">Relatório de </w:t>
+      </w:r>
+      <w:r>
+        <w:rPr>
+          <w:strike w:val="1"/>
+          <w:color w:val="58b442"/>
+          <w:rtl w:val="0"/>
+        </w:rPr>
+        <w:t xml:space="preserve">Quantitativo de </w:t>
+      </w:r>
+      <w:r>
+        <w:rPr>
+          <w:rtl w:val="0"/>
+        </w:rPr>
+        <w:t xml:space="preserve">veículos disponíveis, reservados e locados em cada sede, por categoria</w:t>
+      </w:r>
+      <w:r>
+        <w:rPr>
+          <w:color w:val="58b442"/>
+          <w:rtl w:val="0"/>
+        </w:rPr>
+        <w:t xml:space="preserve">, informando placa e kms rodados</w:t>
+      </w:r>
+      <w:r>
+        <w:rPr>
+          <w:rtl w:val="0"/>
+        </w:rPr>
+        <w:t xml:space="preserve">;</w:t>
+      </w:r>
+    </w:p>
+    <w:p>
+      <w:pPr>
+        <w:ind w:firstLine="720"/>
+        <w:contextualSpacing w:val="0"/>
+        <w:jc w:val="both"/>
+        <w:rPr/>
+      </w:pPr>
+      <w:r>
+        <w:rPr>
+          <w:rtl w:val="0"/>
+        </w:rPr>
+        <w:t xml:space="preserve">- Relatório de histórico de uso dos carros, onde conste placa do veículo</w:t>
+      </w:r>
+      <w:r>
+        <w:rPr>
+          <w:color w:val="58b442"/>
+          <w:rtl w:val="0"/>
+        </w:rPr>
+        <w:t xml:space="preserve">,</w:t>
+      </w:r>
+      <w:r>
+        <w:rPr>
+          <w:strike w:val="1"/>
+          <w:color w:val="58b442"/>
+          <w:rtl w:val="0"/>
+        </w:rPr>
+        <w:t xml:space="preserve"> e</w:t>
+      </w:r>
+      <w:r>
+        <w:rPr>
+          <w:rtl w:val="0"/>
+        </w:rPr>
+        <w:t xml:space="preserve"> número de locaçoes</w:t>
+      </w:r>
+      <w:r>
+        <w:rPr>
+          <w:color w:val="58b442"/>
+          <w:rtl w:val="0"/>
+        </w:rPr>
+        <w:t xml:space="preserve"> e kms rodados</w:t>
+      </w:r>
+      <w:r>
+        <w:rPr>
+          <w:rtl w:val="0"/>
+        </w:rPr>
+        <w:t xml:space="preserve">; </w:t>
+      </w:r>
+    </w:p>
+    <w:p>
+      <w:pPr>
+        <w:ind w:firstLine="720"/>
+        <w:contextualSpacing w:val="0"/>
+        <w:jc w:val="both"/>
+        <w:rPr/>
+      </w:pPr>
+      <w:r>
+        <w:rPr>
+          <w:rtl w:val="0"/>
+        </w:rPr>
+        <w:t xml:space="preserve">- Relatório de histórico de locações, onde conste nome do cliente e </w:t>
+      </w:r>
+      <w:r>
+        <w:rPr>
+          <w:color w:val="58b442"/>
+          <w:rtl w:val="0"/>
+        </w:rPr>
+        <w:t xml:space="preserve">suas</w:t>
+      </w:r>
+      <w:r>
+        <w:rPr>
+          <w:strike w:val="1"/>
+          <w:color w:val="58b442"/>
+          <w:rtl w:val="0"/>
+        </w:rPr>
+        <w:t xml:space="preserve">número de</w:t>
+      </w:r>
+      <w:r>
+        <w:rPr>
+          <w:rtl w:val="0"/>
+        </w:rPr>
+        <w:t xml:space="preserve"> locações realizadas.</w:t>
+      </w:r>
+    </w:p>
+    <w:p>
+      <w:pPr>
+        <w:ind w:firstLine="720"/>
+        <w:contextualSpacing w:val="0"/>
+        <w:jc w:val="both"/>
+        <w:rPr/>
+      </w:pPr>
+      <w:r>
+        <w:rPr>
+          <w:rtl w:val="0"/>
+        </w:rPr>
+      </w:r>
+    </w:p>
+    <w:p>
+      <w:pPr>
+        <w:pStyle w:val="Heading1"/>
+        <w:keepNext w:val="1"/>
+        <w:keepLines w:val="1"/>
+        <w:spacing w:lineRule="auto" w:before="200"/>
+        <w:contextualSpacing w:val="0"/>
+        <w:jc w:val="both"/>
+        <w:rPr/>
+      </w:pPr>
+      <w:bookmarkStart w:id="4" w:colFirst="0" w:name="h.ssxs054x8sqb" w:colLast="0"/>
+      <w:bookmarkEnd w:id="4"/>
+      <w:r>
+        <w:rPr>
+          <w:rtl w:val="0"/>
+        </w:rPr>
+        <w:t xml:space="preserve">Comunidade: Pessoas e papéis</w:t>
+      </w:r>
+      <w:r>
+        <w:rPr>
+          <w:rtl w:val="0"/>
+        </w:rPr>
+      </w:r>
+    </w:p>
+    <w:p>
+      <w:pPr>
+        <w:contextualSpacing w:val="0"/>
+        <w:rPr/>
+      </w:pPr>
+      <w:r>
+        <w:rPr>
+          <w:rtl w:val="0"/>
+        </w:rPr>
+      </w:r>
+    </w:p>
+    <w:p>
+      <w:pPr>
+        <w:ind w:firstLine="720"/>
+        <w:contextualSpacing w:val="0"/>
+        <w:jc w:val="both"/>
+        <w:rPr/>
+      </w:pPr>
+      <w:r>
+        <w:rPr>
+          <w:rtl w:val="0"/>
+        </w:rPr>
+        <w:t xml:space="preserve">O </w:t>
+      </w:r>
+      <w:r>
+        <w:rPr>
+          <w:rtl w:val="0"/>
+        </w:rPr>
+        <w:t xml:space="preserve">sistema será acessado via internet, utilizando um browser convencional</w:t>
+      </w:r>
+      <w:r>
+        <w:rPr>
+          <w:rtl w:val="0"/>
+        </w:rPr>
+        <w:t xml:space="preserve">. As pessoas abaixo possuem os seguintes papéis na utilização do sistema:</w:t>
+      </w:r>
+    </w:p>
+    <w:p>
+      <w:pPr>
+        <w:numPr>
+          <w:ilvl w:val="0"/>
+          <w:numId w:val="2"/>
+        </w:numPr>
+        <w:ind w:left="720" w:hanging="359"/>
+        <w:contextualSpacing w:val="1"/>
+        <w:jc w:val="both"/>
+        <w:rPr/>
+      </w:pPr>
+      <w:r>
+        <w:rPr>
+          <w:rtl w:val="0"/>
+        </w:rPr>
+        <w:t xml:space="preserve">Cliente</w:t>
+      </w:r>
+    </w:p>
+    <w:p>
+      <w:pPr>
+        <w:numPr>
+          <w:ilvl w:val="1"/>
+          <w:numId w:val="2"/>
+        </w:numPr>
+        <w:ind w:left="1440" w:hanging="359"/>
+        <w:contextualSpacing w:val="1"/>
+        <w:jc w:val="both"/>
+        <w:rPr/>
+      </w:pPr>
+      <w:r>
+        <w:rPr>
+          <w:rtl w:val="0"/>
+        </w:rPr>
+        <w:t xml:space="preserve">solicitação de cadastro;</w:t>
+      </w:r>
+      <w:r>
+        <w:rPr>
+          <w:rtl w:val="0"/>
+        </w:rPr>
+      </w:r>
+    </w:p>
+    <w:p>
+      <w:pPr>
+        <w:numPr>
+          <w:ilvl w:val="1"/>
+          <w:numId w:val="2"/>
+        </w:numPr>
+        <w:ind w:left="1440" w:hanging="359"/>
+        <w:contextualSpacing w:val="1"/>
+        <w:jc w:val="both"/>
+        <w:rPr/>
+      </w:pPr>
+      <w:r>
+        <w:rPr>
+          <w:color w:val="58b442"/>
+          <w:rtl w:val="0"/>
+        </w:rPr>
+        <w:t xml:space="preserve">logon no sistema;</w:t>
+      </w:r>
+      <w:r>
+        <w:rPr>
+          <w:rtl w:val="0"/>
+        </w:rPr>
+      </w:r>
+    </w:p>
+    <w:p>
+      <w:pPr>
+        <w:numPr>
+          <w:ilvl w:val="1"/>
+          <w:numId w:val="2"/>
+        </w:numPr>
+        <w:ind w:left="1440" w:hanging="359"/>
+        <w:contextualSpacing w:val="1"/>
+        <w:jc w:val="both"/>
+        <w:rPr/>
+      </w:pPr>
+      <w:r>
+        <w:rPr>
+          <w:rtl w:val="0"/>
+        </w:rPr>
+        <w:t xml:space="preserve">pesquisa por carros, com filtros de configuração conforme modelo de negócio;</w:t>
+      </w:r>
+    </w:p>
+    <w:p>
+      <w:pPr>
+        <w:numPr>
+          <w:ilvl w:val="1"/>
+          <w:numId w:val="2"/>
+        </w:numPr>
+        <w:ind w:left="1440" w:hanging="359"/>
+        <w:contextualSpacing w:val="1"/>
+        <w:jc w:val="both"/>
+        <w:rPr/>
+      </w:pPr>
+      <w:r>
+        <w:rPr>
+          <w:rtl w:val="0"/>
+        </w:rPr>
+        <w:t xml:space="preserve">reserva de locação de carro;</w:t>
+      </w:r>
+      <w:r>
+        <w:rPr>
+          <w:rtl w:val="0"/>
+        </w:rPr>
+      </w:r>
+    </w:p>
+    <w:p>
+      <w:pPr>
+        <w:numPr>
+          <w:ilvl w:val="1"/>
+          <w:numId w:val="2"/>
+        </w:numPr>
+        <w:ind w:left="1440" w:hanging="359"/>
+        <w:contextualSpacing w:val="1"/>
+        <w:jc w:val="both"/>
+        <w:rPr/>
+      </w:pPr>
+      <w:r>
+        <w:rPr>
+          <w:color w:val="58b442"/>
+          <w:rtl w:val="0"/>
+        </w:rPr>
+        <w:t xml:space="preserve">logoff no sistema;</w:t>
+      </w:r>
+      <w:r>
+        <w:rPr>
+          <w:rtl w:val="0"/>
+        </w:rPr>
+      </w:r>
+    </w:p>
+    <w:p>
+      <w:pPr>
+        <w:numPr>
+          <w:ilvl w:val="0"/>
+          <w:numId w:val="2"/>
+        </w:numPr>
+        <w:ind w:left="720" w:hanging="359"/>
+        <w:contextualSpacing w:val="1"/>
+        <w:jc w:val="both"/>
+        <w:rPr/>
+      </w:pPr>
+      <w:r>
+        <w:rPr>
+          <w:rtl w:val="0"/>
+        </w:rPr>
+        <w:t xml:space="preserve">Vendedor</w:t>
+      </w:r>
+    </w:p>
+    <w:p>
+      <w:pPr>
+        <w:numPr>
+          <w:ilvl w:val="1"/>
+          <w:numId w:val="2"/>
+        </w:numPr>
+        <w:ind w:left="1440" w:hanging="359"/>
+        <w:contextualSpacing w:val="1"/>
+        <w:jc w:val="both"/>
+        <w:rPr/>
+      </w:pPr>
+      <w:r>
+        <w:rPr>
+          <w:color w:val="58b442"/>
+          <w:rtl w:val="0"/>
+        </w:rPr>
+        <w:t xml:space="preserve">logon no sistema;</w:t>
+      </w:r>
+    </w:p>
+    <w:p>
+      <w:pPr>
+        <w:numPr>
+          <w:ilvl w:val="1"/>
+          <w:numId w:val="2"/>
+        </w:numPr>
+        <w:ind w:left="1440" w:hanging="359"/>
+        <w:contextualSpacing w:val="1"/>
+        <w:jc w:val="both"/>
+        <w:rPr/>
+      </w:pPr>
+      <w:r>
+        <w:rPr>
+          <w:rtl w:val="0"/>
+        </w:rPr>
+        <w:t xml:space="preserve">transforma reservas em locações;</w:t>
+      </w:r>
+    </w:p>
+    <w:p>
+      <w:pPr>
+        <w:numPr>
+          <w:ilvl w:val="1"/>
+          <w:numId w:val="2"/>
+        </w:numPr>
+        <w:ind w:left="1440" w:hanging="359"/>
+        <w:contextualSpacing w:val="1"/>
+        <w:jc w:val="both"/>
+        <w:rPr/>
+      </w:pPr>
+      <w:r>
+        <w:rPr>
+          <w:rtl w:val="0"/>
+        </w:rPr>
+        <w:t xml:space="preserve">recebe os carros devolvidos, podendo inserir indenizações;</w:t>
+      </w:r>
+      <w:r>
+        <w:rPr>
+          <w:rtl w:val="0"/>
+        </w:rPr>
+      </w:r>
+    </w:p>
+    <w:p>
+      <w:pPr>
+        <w:numPr>
+          <w:ilvl w:val="1"/>
+          <w:numId w:val="2"/>
+        </w:numPr>
+        <w:ind w:left="1440" w:hanging="359"/>
+        <w:contextualSpacing w:val="1"/>
+        <w:jc w:val="both"/>
+        <w:rPr/>
+      </w:pPr>
+      <w:r>
+        <w:rPr>
+          <w:color w:val="58b442"/>
+          <w:rtl w:val="0"/>
+        </w:rPr>
+        <w:t xml:space="preserve">logoff no sistema.</w:t>
+      </w:r>
+      <w:r>
+        <w:rPr>
+          <w:rtl w:val="0"/>
+        </w:rPr>
+      </w:r>
+    </w:p>
+    <w:p>
+      <w:pPr>
+        <w:numPr>
+          <w:ilvl w:val="0"/>
+          <w:numId w:val="2"/>
+        </w:numPr>
+        <w:ind w:left="720" w:hanging="359"/>
+        <w:contextualSpacing w:val="1"/>
+        <w:jc w:val="both"/>
+        <w:rPr/>
+      </w:pPr>
+      <w:r>
+        <w:rPr>
+          <w:rtl w:val="0"/>
+        </w:rPr>
+        <w:t xml:space="preserve">Administrador</w:t>
+      </w:r>
+    </w:p>
+    <w:p>
+      <w:pPr>
+        <w:numPr>
+          <w:ilvl w:val="1"/>
+          <w:numId w:val="2"/>
+        </w:numPr>
+        <w:ind w:left="1440" w:hanging="359"/>
+        <w:contextualSpacing w:val="1"/>
+        <w:jc w:val="both"/>
+        <w:rPr/>
+      </w:pPr>
+      <w:r>
+        <w:rPr>
+          <w:rtl w:val="0"/>
+        </w:rPr>
+        <w:t xml:space="preserve">cadastrar os seguintes objetos: sede, carros e itens de configuração;</w:t>
+      </w:r>
+      <w:r>
+        <w:rPr>
+          <w:rtl w:val="0"/>
+        </w:rPr>
+      </w:r>
+    </w:p>
+    <w:p>
+      <w:pPr>
+        <w:numPr>
+          <w:ilvl w:val="1"/>
+          <w:numId w:val="2"/>
+        </w:numPr>
+        <w:ind w:left="1440" w:hanging="359"/>
+        <w:contextualSpacing w:val="1"/>
+        <w:jc w:val="both"/>
+        <w:rPr/>
+      </w:pPr>
+      <w:r>
+        <w:rPr>
+          <w:color w:val="58b442"/>
+          <w:rtl w:val="0"/>
+        </w:rPr>
+        <w:t xml:space="preserve">cadastrar vendedores e administradores. (obs: deve existir um administrador inicial, pré-cadastrado no sistema)</w:t>
+      </w:r>
+      <w:r>
+        <w:rPr>
+          <w:rtl w:val="0"/>
+        </w:rPr>
+      </w:r>
+    </w:p>
+    <w:p>
+      <w:pPr>
+        <w:numPr>
+          <w:ilvl w:val="1"/>
+          <w:numId w:val="2"/>
+        </w:numPr>
+        <w:ind w:left="1440" w:hanging="359"/>
+        <w:contextualSpacing w:val="1"/>
+        <w:jc w:val="both"/>
+        <w:rPr/>
+      </w:pPr>
+      <w:r>
+        <w:rPr>
+          <w:rtl w:val="0"/>
+        </w:rPr>
+        <w:t xml:space="preserve">visualizar estoque de carros;</w:t>
+      </w:r>
+    </w:p>
+    <w:p>
+      <w:pPr>
+        <w:numPr>
+          <w:ilvl w:val="1"/>
+          <w:numId w:val="2"/>
+        </w:numPr>
+        <w:ind w:left="1440" w:hanging="359"/>
+        <w:contextualSpacing w:val="1"/>
+        <w:jc w:val="both"/>
+        <w:rPr/>
+      </w:pPr>
+      <w:r>
+        <w:rPr>
+          <w:rtl w:val="0"/>
+        </w:rPr>
+        <w:t xml:space="preserve">visualizar relatório de histórico de uso dos carros;</w:t>
+      </w:r>
+    </w:p>
+    <w:p>
+      <w:pPr>
+        <w:numPr>
+          <w:ilvl w:val="1"/>
+          <w:numId w:val="2"/>
+        </w:numPr>
+        <w:ind w:left="1440" w:hanging="359"/>
+        <w:contextualSpacing w:val="1"/>
+        <w:jc w:val="both"/>
+        <w:rPr/>
+      </w:pPr>
+      <w:r>
+        <w:rPr>
+          <w:rtl w:val="0"/>
+        </w:rPr>
+        <w:t xml:space="preserve">visualizar relatório de histórico de locações;</w:t>
+      </w:r>
+      <w:r>
+        <w:rPr>
+          <w:rtl w:val="0"/>
+        </w:rPr>
+      </w:r>
+    </w:p>
+    <w:p>
+      <w:pPr>
+        <w:numPr>
+          <w:ilvl w:val="1"/>
+          <w:numId w:val="2"/>
+        </w:numPr>
+        <w:ind w:left="1440" w:hanging="359"/>
+        <w:contextualSpacing w:val="1"/>
+        <w:jc w:val="both"/>
+        <w:rPr/>
+      </w:pPr>
+      <w:r>
+        <w:rPr>
+          <w:color w:val="58b442"/>
+          <w:rtl w:val="0"/>
+        </w:rPr>
+        <w:t xml:space="preserve">visualizar relatório com sugestão de novo valor para maximização de lucro, conforme requisito adicional/diferencial destacado;</w:t>
+      </w:r>
+    </w:p>
+    <w:p>
+      <w:pPr>
+        <w:numPr>
+          <w:ilvl w:val="1"/>
+          <w:numId w:val="2"/>
+        </w:numPr>
+        <w:ind w:left="1440" w:hanging="359"/>
+        <w:contextualSpacing w:val="1"/>
+        <w:jc w:val="both"/>
+        <w:rPr/>
+      </w:pPr>
+      <w:r>
+        <w:rPr>
+          <w:color w:val="58b442"/>
+          <w:rtl w:val="0"/>
+        </w:rPr>
+        <w:t xml:space="preserve">colocar veículo a venda;</w:t>
+      </w:r>
+      <w:r>
+        <w:rPr>
+          <w:rtl w:val="0"/>
+        </w:rPr>
+      </w:r>
+    </w:p>
+    <w:p>
+      <w:pPr>
+        <w:contextualSpacing w:val="0"/>
+      </w:pPr>
+      <w:r>
+        <w:rPr>
+          <w:rtl w:val="0"/>
+        </w:rPr>
+      </w:r>
+    </w:p>
+    <w:p>
+      <w:pPr>
+        <w:pStyle w:val="Heading1"/>
+        <w:keepNext w:val="1"/>
+        <w:keepLines w:val="1"/>
+        <w:spacing w:lineRule="auto" w:before="200"/>
+        <w:contextualSpacing w:val="0"/>
+        <w:jc w:val="both"/>
+        <w:rPr/>
+      </w:pPr>
+      <w:bookmarkStart w:id="5" w:colFirst="0" w:name="h.94kokk5fg295" w:colLast="0"/>
+      <w:bookmarkEnd w:id="5"/>
+      <w:r>
+        <w:rPr>
+          <w:rtl w:val="0"/>
+        </w:rPr>
+        <w:t xml:space="preserve">FIM das Alterações para Etapa 2 (destacadas em verde)</w:t>
+      </w:r>
+    </w:p>
+    <w:p>
+      <w:pPr>
+        <w:contextualSpacing w:val="0"/>
+        <w:jc w:val="both"/>
+      </w:pPr>
+      <w:r>
+        <w:rPr>
+          <w:rtl w:val="0"/>
+        </w:rPr>
+      </w:r>
+    </w:p>
+    <w:p>
+      <w:pPr>
+        <w:contextualSpacing w:val="0"/>
+        <w:jc w:val="both"/>
+        <w:rPr/>
+      </w:pPr>
+      <w:r>
+        <w:rPr>
+          <w:rtl w:val="0"/>
+        </w:rPr>
+      </w:r>
+    </w:p>
+    <w:p>
+      <w:pPr>
+        <w:pStyle w:val="Heading1"/>
+        <w:contextualSpacing w:val="0"/>
+        <w:jc w:val="both"/>
+      </w:pPr>
+      <w:bookmarkStart w:id="6" w:colFirst="0" w:name="h.wizlkawergjq" w:colLast="0"/>
+      <w:bookmarkEnd w:id="6"/>
       <w:commentRangeStart w:id="0"/>
       <w:r>
         <w:rPr>
@@ -454,8 +1429,8 @@
         <w:contextualSpacing w:val="0"/>
         <w:jc w:val="both"/>
       </w:pPr>
-      <w:bookmarkStart w:id="2" w:colFirst="0" w:name="h.r56dl1sxk1u6" w:colLast="0"/>
-      <w:bookmarkEnd w:id="2"/>
+      <w:bookmarkStart w:id="7" w:colFirst="0" w:name="h.r56dl1sxk1u6" w:colLast="0"/>
+      <w:bookmarkEnd w:id="7"/>
       <w:commentRangeStart w:id="2"/>
       <w:r>
         <w:rPr>
@@ -704,24 +1679,19 @@
         <w:contextualSpacing w:val="0"/>
         <w:jc w:val="both"/>
       </w:pPr>
-      <w:bookmarkStart w:id="3" w:colFirst="0" w:name="h.mzovjpaqvt2q" w:colLast="0"/>
-      <w:bookmarkEnd w:id="3"/>
+      <w:bookmarkStart w:id="8" w:colFirst="0" w:name="h.mzovjpaqvt2q" w:colLast="0"/>
+      <w:bookmarkEnd w:id="8"/>
       <w:r>
         <w:rPr>
           <w:rtl w:val="0"/>
         </w:rPr>
         <w:t xml:space="preserve">Requisitos para o </w:t>
       </w:r>
-      <w:commentRangeStart w:id="3"/>
       <w:r>
         <w:rPr>
           <w:rtl w:val="0"/>
         </w:rPr>
         <w:t xml:space="preserve">Sistema de apoio</w:t>
-      </w:r>
-      <w:commentRangeEnd w:id="3"/>
-      <w:r>
-        <w:commentReference w:id="3"/>
       </w:r>
       <w:r>
         <w:rPr>
@@ -1177,18 +2147,18 @@
         <w:contextualSpacing w:val="0"/>
         <w:jc w:val="both"/>
       </w:pPr>
-      <w:bookmarkStart w:id="4" w:colFirst="0" w:name="h.wgmwm3jja8eb" w:colLast="0"/>
-      <w:bookmarkEnd w:id="4"/>
-      <w:commentRangeStart w:id="4"/>
+      <w:bookmarkStart w:id="9" w:colFirst="0" w:name="h.wgmwm3jja8eb" w:colLast="0"/>
+      <w:bookmarkEnd w:id="9"/>
+      <w:commentRangeStart w:id="3"/>
       <w:r>
         <w:rPr>
           <w:rtl w:val="0"/>
         </w:rPr>
         <w:t xml:space="preserve">Regras da locação de carros</w:t>
       </w:r>
-      <w:commentRangeEnd w:id="4"/>
-      <w:r>
-        <w:commentReference w:id="4"/>
+      <w:commentRangeEnd w:id="3"/>
+      <w:r>
+        <w:commentReference w:id="3"/>
       </w:r>
       <w:r>
         <w:rPr>
@@ -1215,15 +2185,19 @@
         </w:rPr>
         <w:t xml:space="preserve">Em um determinado período, u</w:t>
       </w:r>
+      <w:commentRangeStart w:id="4"/>
       <w:commentRangeStart w:id="5"/>
       <w:commentRangeStart w:id="6"/>
-      <w:commentRangeStart w:id="7"/>
       <w:r>
         <w:rPr>
           <w:rtl w:val="0"/>
         </w:rPr>
         <w:t xml:space="preserve">m carro pode estar, exclusivamente, disponível, vinculado a uma reserva, vinculado a uma retirada, ‘em manutenção’ ou ‘à venda’.</w:t>
       </w:r>
+      <w:commentRangeEnd w:id="4"/>
+      <w:r>
+        <w:commentReference w:id="4"/>
+      </w:r>
       <w:commentRangeEnd w:id="5"/>
       <w:r>
         <w:commentReference w:id="5"/>
@@ -1231,10 +2205,6 @@
       <w:commentRangeEnd w:id="6"/>
       <w:r>
         <w:commentReference w:id="6"/>
-      </w:r>
-      <w:commentRangeEnd w:id="7"/>
-      <w:r>
-        <w:commentReference w:id="7"/>
       </w:r>
       <w:r>
         <w:rPr>
@@ -1521,19 +2491,14 @@
         <w:pStyle w:val="Heading1"/>
         <w:contextualSpacing w:val="0"/>
       </w:pPr>
-      <w:bookmarkStart w:id="5" w:colFirst="0" w:name="h.wtd6lcoci1nj" w:colLast="0"/>
-      <w:bookmarkEnd w:id="5"/>
-      <w:commentRangeStart w:id="8"/>
+      <w:bookmarkStart w:id="10" w:colFirst="0" w:name="h.wtd6lcoci1nj" w:colLast="0"/>
+      <w:bookmarkEnd w:id="10"/>
       <w:r>
         <w:rPr>
           <w:rtl w:val="0"/>
         </w:rPr>
         <w:t xml:space="preserve">Formas de pesquisa, visualização</w:t>
       </w:r>
-      <w:commentRangeEnd w:id="8"/>
-      <w:r>
-        <w:commentReference w:id="8"/>
-      </w:r>
       <w:r>
         <w:rPr>
           <w:rtl w:val="0"/>
@@ -1648,19 +2613,14 @@
         <w:contextualSpacing w:val="0"/>
         <w:jc w:val="both"/>
       </w:pPr>
-      <w:bookmarkStart w:id="6" w:colFirst="0" w:name="h.5gwv3rdauva3" w:colLast="0"/>
-      <w:bookmarkEnd w:id="6"/>
-      <w:commentRangeStart w:id="9"/>
+      <w:bookmarkStart w:id="11" w:colFirst="0" w:name="h.5gwv3rdauva3" w:colLast="0"/>
+      <w:bookmarkEnd w:id="11"/>
       <w:r>
         <w:rPr>
           <w:rtl w:val="0"/>
         </w:rPr>
         <w:t xml:space="preserve">Comunidade: Pessoas e papéis</w:t>
       </w:r>
-      <w:commentRangeEnd w:id="9"/>
-      <w:r>
-        <w:commentReference w:id="9"/>
-      </w:r>
       <w:r>
         <w:rPr>
           <w:rtl w:val="0"/>
@@ -1689,26 +2649,11 @@
         </w:rPr>
         <w:t xml:space="preserve">O </w:t>
       </w:r>
-      <w:commentRangeStart w:id="10"/>
-      <w:commentRangeStart w:id="11"/>
-      <w:commentRangeStart w:id="12"/>
       <w:r>
         <w:rPr>
           <w:rtl w:val="0"/>
         </w:rPr>
         <w:t xml:space="preserve">sistema será acessado via internet, utilizando um browser convencional</w:t>
-      </w:r>
-      <w:commentRangeEnd w:id="10"/>
-      <w:r>
-        <w:commentReference w:id="10"/>
-      </w:r>
-      <w:commentRangeEnd w:id="11"/>
-      <w:r>
-        <w:commentReference w:id="11"/>
-      </w:r>
-      <w:commentRangeEnd w:id="12"/>
-      <w:r>
-        <w:commentReference w:id="12"/>
       </w:r>
       <w:r>
         <w:rPr>
@@ -2135,7 +3080,7 @@
       </w:r>
     </w:p>
   </w:comment>
-  <w:comment w:id="3" w:date="2014-03-25T22:23:53Z" w:author="Germano Andersson">
+  <w:comment w:id="4" w:date="2014-03-26T11:27:01Z" w:author="Naiche Barcelos">
     <w:p>
       <w:pPr>
         <w:keepNext w:val="0"/>
@@ -2159,11 +3104,11 @@
           <w:vertAlign w:val="baseline"/>
           <w:rtl w:val="0"/>
         </w:rPr>
-        <w:t xml:space="preserve">itens h, a,b.</w:t>
+        <w:t xml:space="preserve">um carro não pode estar locado hoje e reservado para amanhã?</w:t>
       </w:r>
     </w:p>
   </w:comment>
-  <w:comment w:id="10" w:date="2014-03-26T11:53:25Z" w:author="Luis Felipe Rodrigues">
+  <w:comment w:id="5" w:date="2014-03-26T12:31:19Z" w:author="Germano Andersson">
     <w:p>
       <w:pPr>
         <w:keepNext w:val="0"/>
@@ -2187,11 +3132,11 @@
           <w:vertAlign w:val="baseline"/>
           <w:rtl w:val="0"/>
         </w:rPr>
-        <w:t xml:space="preserve">Será que não estaríamos restringindo as opções do grupo de desenvolvimento com essa especificação? Sugiro colocarmos "preferencialmente" via internet</w:t>
+        <w:t xml:space="preserve">é verdade. neste caso, vamos vincular o estado ao período de locacao, correto?</w:t>
       </w:r>
     </w:p>
   </w:comment>
-  <w:comment w:id="11" w:date="2014-03-26T12:35:22Z" w:author="Germano Andersson">
+  <w:comment w:id="6" w:date="2014-03-26T13:08:38Z" w:author="Luis Felipe Rodrigues">
     <w:p>
       <w:pPr>
         <w:keepNext w:val="0"/>
@@ -2215,11 +3160,11 @@
           <w:vertAlign w:val="baseline"/>
           <w:rtl w:val="0"/>
         </w:rPr>
-        <w:t xml:space="preserve">em 'Restrições e Diretrizes para o Enunciado', item c) iv., a professora solicita que digamos o paradigma de acesso ao sistema, por isso deixei explicito.</w:t>
+        <w:t xml:space="preserve">Sim, acho que seria isso</w:t>
       </w:r>
     </w:p>
   </w:comment>
-  <w:comment w:id="12" w:date="2014-03-26T12:47:43Z" w:author="Luis Felipe Rodrigues">
+  <w:comment w:id="0" w:date="2014-03-25T22:22:55Z" w:author="Germano Andersson">
     <w:p>
       <w:pPr>
         <w:keepNext w:val="0"/>
@@ -2243,11 +3188,11 @@
           <w:vertAlign w:val="baseline"/>
           <w:rtl w:val="0"/>
         </w:rPr>
-        <w:t xml:space="preserve">Ah, beleza.</w:t>
+        <w:t xml:space="preserve">itens a, b</w:t>
       </w:r>
     </w:p>
   </w:comment>
-  <w:comment w:id="5" w:date="2014-03-26T11:27:01Z" w:author="Naiche Barcelos">
+  <w:comment w:id="1" w:date="2014-03-27T15:34:15Z" w:author="Luis Felipe Rodrigues">
     <w:p>
       <w:pPr>
         <w:keepNext w:val="0"/>
@@ -2271,179 +3216,11 @@
           <w:vertAlign w:val="baseline"/>
           <w:rtl w:val="0"/>
         </w:rPr>
-        <w:t xml:space="preserve">um carro não pode estar locado hoje e reservado para amanhã?</w:t>
+        <w:t xml:space="preserve">Alterei um pouco a introdução, de forma a focar mais na descrição do negócio conforme solicitado no item "a". Não alterei nada da essência da especificação, apenas realoquei alguns pontos .</w:t>
       </w:r>
     </w:p>
   </w:comment>
-  <w:comment w:id="6" w:date="2014-03-26T12:31:19Z" w:author="Germano Andersson">
-    <w:p>
-      <w:pPr>
-        <w:keepNext w:val="0"/>
-        <w:keepLines w:val="0"/>
-        <w:widowControl w:val="0"/>
-        <w:spacing w:lineRule="auto" w:after="0" w:line="240" w:before="0"/>
-        <w:ind w:left="0" w:firstLine="0" w:right="0"/>
-        <w:contextualSpacing w:val="0"/>
-        <w:jc w:val="left"/>
-      </w:pPr>
-      <w:r>
-        <w:rPr>
-          <w:rFonts w:cs="Arial" w:hAnsi="Arial" w:eastAsia="Arial" w:ascii="Arial"/>
-          <w:b w:val="0"/>
-          <w:i w:val="0"/>
-          <w:smallCaps w:val="0"/>
-          <w:strike w:val="0"/>
-          <w:color w:val="000000"/>
-          <w:sz w:val="22"/>
-          <w:u w:val="none"/>
-          <w:vertAlign w:val="baseline"/>
-          <w:rtl w:val="0"/>
-        </w:rPr>
-        <w:t xml:space="preserve">é verdade. neste caso, vamos vincular o estado ao período de locacao, correto?</w:t>
-      </w:r>
-    </w:p>
-  </w:comment>
-  <w:comment w:id="7" w:date="2014-03-26T13:08:38Z" w:author="Luis Felipe Rodrigues">
-    <w:p>
-      <w:pPr>
-        <w:keepNext w:val="0"/>
-        <w:keepLines w:val="0"/>
-        <w:widowControl w:val="0"/>
-        <w:spacing w:lineRule="auto" w:after="0" w:line="240" w:before="0"/>
-        <w:ind w:left="0" w:firstLine="0" w:right="0"/>
-        <w:contextualSpacing w:val="0"/>
-        <w:jc w:val="left"/>
-      </w:pPr>
-      <w:r>
-        <w:rPr>
-          <w:rFonts w:cs="Arial" w:hAnsi="Arial" w:eastAsia="Arial" w:ascii="Arial"/>
-          <w:b w:val="0"/>
-          <w:i w:val="0"/>
-          <w:smallCaps w:val="0"/>
-          <w:strike w:val="0"/>
-          <w:color w:val="000000"/>
-          <w:sz w:val="22"/>
-          <w:u w:val="none"/>
-          <w:vertAlign w:val="baseline"/>
-          <w:rtl w:val="0"/>
-        </w:rPr>
-        <w:t xml:space="preserve">Sim, acho que seria isso</w:t>
-      </w:r>
-    </w:p>
-  </w:comment>
-  <w:comment w:id="0" w:date="2014-03-25T22:22:55Z" w:author="Germano Andersson">
-    <w:p>
-      <w:pPr>
-        <w:keepNext w:val="0"/>
-        <w:keepLines w:val="0"/>
-        <w:widowControl w:val="0"/>
-        <w:spacing w:lineRule="auto" w:after="0" w:line="240" w:before="0"/>
-        <w:ind w:left="0" w:firstLine="0" w:right="0"/>
-        <w:contextualSpacing w:val="0"/>
-        <w:jc w:val="left"/>
-      </w:pPr>
-      <w:r>
-        <w:rPr>
-          <w:rFonts w:cs="Arial" w:hAnsi="Arial" w:eastAsia="Arial" w:ascii="Arial"/>
-          <w:b w:val="0"/>
-          <w:i w:val="0"/>
-          <w:smallCaps w:val="0"/>
-          <w:strike w:val="0"/>
-          <w:color w:val="000000"/>
-          <w:sz w:val="22"/>
-          <w:u w:val="none"/>
-          <w:vertAlign w:val="baseline"/>
-          <w:rtl w:val="0"/>
-        </w:rPr>
-        <w:t xml:space="preserve">itens a, b</w:t>
-      </w:r>
-    </w:p>
-  </w:comment>
-  <w:comment w:id="1" w:date="2014-03-27T15:34:15Z" w:author="Luis Felipe Rodrigues">
-    <w:p>
-      <w:pPr>
-        <w:keepNext w:val="0"/>
-        <w:keepLines w:val="0"/>
-        <w:widowControl w:val="0"/>
-        <w:spacing w:lineRule="auto" w:after="0" w:line="240" w:before="0"/>
-        <w:ind w:left="0" w:firstLine="0" w:right="0"/>
-        <w:contextualSpacing w:val="0"/>
-        <w:jc w:val="left"/>
-      </w:pPr>
-      <w:r>
-        <w:rPr>
-          <w:rFonts w:cs="Arial" w:hAnsi="Arial" w:eastAsia="Arial" w:ascii="Arial"/>
-          <w:b w:val="0"/>
-          <w:i w:val="0"/>
-          <w:smallCaps w:val="0"/>
-          <w:strike w:val="0"/>
-          <w:color w:val="000000"/>
-          <w:sz w:val="22"/>
-          <w:u w:val="none"/>
-          <w:vertAlign w:val="baseline"/>
-          <w:rtl w:val="0"/>
-        </w:rPr>
-        <w:t xml:space="preserve">Alterei um pouco a introdução, de forma a focar mais na descrição do negócio conforme solicitado no item "a". Não alterei nada da essência da especificação, apenas realoquei alguns pontos .</w:t>
-      </w:r>
-    </w:p>
-  </w:comment>
-  <w:comment w:id="8" w:date="2014-03-25T22:38:55Z" w:author="Germano Andersson">
-    <w:p>
-      <w:pPr>
-        <w:keepNext w:val="0"/>
-        <w:keepLines w:val="0"/>
-        <w:widowControl w:val="0"/>
-        <w:spacing w:lineRule="auto" w:after="0" w:line="240" w:before="0"/>
-        <w:ind w:left="0" w:firstLine="0" w:right="0"/>
-        <w:contextualSpacing w:val="0"/>
-        <w:jc w:val="left"/>
-      </w:pPr>
-      <w:r>
-        <w:rPr>
-          <w:rFonts w:cs="Arial" w:hAnsi="Arial" w:eastAsia="Arial" w:ascii="Arial"/>
-          <w:b w:val="0"/>
-          <w:i w:val="0"/>
-          <w:smallCaps w:val="0"/>
-          <w:strike w:val="0"/>
-          <w:color w:val="000000"/>
-          <w:sz w:val="22"/>
-          <w:u w:val="none"/>
-          <w:vertAlign w:val="baseline"/>
-          <w:rtl w:val="0"/>
-        </w:rPr>
-        <w:t xml:space="preserve">item e</w:t>
-      </w:r>
-    </w:p>
-  </w:comment>
-  <w:comment w:id="9" w:date="2014-03-25T22:20:48Z" w:author="Germano Andersson">
-    <w:p>
-      <w:pPr>
-        <w:keepNext w:val="0"/>
-        <w:keepLines w:val="0"/>
-        <w:widowControl w:val="0"/>
-        <w:spacing w:lineRule="auto" w:after="0" w:line="240" w:before="0"/>
-        <w:ind w:left="0" w:firstLine="0" w:right="0"/>
-        <w:contextualSpacing w:val="0"/>
-        <w:jc w:val="left"/>
-      </w:pPr>
-      <w:r>
-        <w:rPr>
-          <w:rFonts w:cs="Arial" w:hAnsi="Arial" w:eastAsia="Arial" w:ascii="Arial"/>
-          <w:b w:val="0"/>
-          <w:i w:val="0"/>
-          <w:smallCaps w:val="0"/>
-          <w:strike w:val="0"/>
-          <w:color w:val="000000"/>
-          <w:sz w:val="22"/>
-          <w:u w:val="none"/>
-          <w:vertAlign w:val="baseline"/>
-          <w:rtl w:val="0"/>
-        </w:rPr>
-        <w:t xml:space="preserve">item c, g</w:t>
-      </w:r>
-    </w:p>
-  </w:comment>
-  <w:comment w:id="4" w:date="2014-03-25T22:38:21Z" w:author="Germano Andersson">
+  <w:comment w:id="3" w:date="2014-03-25T22:38:21Z" w:author="Germano Andersson">
     <w:p>
       <w:pPr>
         <w:keepNext w:val="0"/>

</xml_diff>